<commit_message>
project math trial update
</commit_message>
<xml_diff>
--- a/project note.docx
+++ b/project note.docx
@@ -32,10 +32,14 @@
         <w:t xml:space="preserve"> </w:t>
       </w:r>
       <w:r>
-        <w:t>common knowledge quiz, simple text-based decision-making game.</w:t>
-      </w:r>
-      <w:bookmarkStart w:id="0" w:name="_GoBack"/>
-      <w:bookmarkEnd w:id="0"/>
+        <w:t>common knowledge quiz, simple text-</w:t>
+      </w:r>
+      <w:r>
+        <w:t>based decision</w:t>
+      </w:r>
+      <w:r>
+        <w:t>-making game.</w:t>
+      </w:r>
     </w:p>
     <w:p>
       <w:r>
@@ -405,7 +409,16 @@
                         <w:txbxContent>
                           <w:p>
                             <w:r>
-                              <w:t>Generate random number and randomly decide notation</w:t>
+                              <w:t>Generate random number</w:t>
+                            </w:r>
+                            <w:r>
+                              <w:t>s</w:t>
+                            </w:r>
+                            <w:r>
+                              <w:t xml:space="preserve"> and </w:t>
+                            </w:r>
+                            <w:r>
+                              <w:t>decide notation</w:t>
                             </w:r>
                           </w:p>
                           <w:p>
@@ -446,7 +459,16 @@
                   <w:txbxContent>
                     <w:p>
                       <w:r>
-                        <w:t>Generate random number and randomly decide notation</w:t>
+                        <w:t>Generate random number</w:t>
+                      </w:r>
+                      <w:r>
+                        <w:t>s</w:t>
+                      </w:r>
+                      <w:r>
+                        <w:t xml:space="preserve"> and </w:t>
+                      </w:r>
+                      <w:r>
+                        <w:t>decide notation</w:t>
                       </w:r>
                     </w:p>
                     <w:p>
@@ -1076,6 +1098,122 @@
           </mc:Fallback>
         </mc:AlternateContent>
       </w:r>
+    </w:p>
+    <w:p/>
+    <w:p/>
+    <w:p/>
+    <w:p/>
+    <w:p/>
+    <w:p/>
+    <w:p/>
+    <w:p/>
+    <w:p/>
+    <w:p/>
+    <w:p/>
+    <w:p/>
+    <w:p/>
+    <w:p/>
+    <w:p/>
+    <w:p/>
+    <w:p/>
+    <w:p>
+      <w:pPr>
+        <w:tabs>
+          <w:tab w:val="left" w:pos="2244"/>
+        </w:tabs>
+      </w:pPr>
+      <w:r>
+        <w:tab/>
+      </w:r>
+    </w:p>
+    <w:p>
+      <w:r>
+        <w:br w:type="page"/>
+      </w:r>
+    </w:p>
+    <w:p>
+      <w:pPr>
+        <w:tabs>
+          <w:tab w:val="left" w:pos="2244"/>
+        </w:tabs>
+        <w:rPr>
+          <w:sz w:val="48"/>
+        </w:rPr>
+      </w:pPr>
+      <w:r>
+        <w:rPr>
+          <w:sz w:val="48"/>
+        </w:rPr>
+        <w:lastRenderedPageBreak/>
+        <w:t>MATH TRIAL</w:t>
+      </w:r>
+    </w:p>
+    <w:p>
+      <w:pPr>
+        <w:tabs>
+          <w:tab w:val="left" w:pos="2244"/>
+        </w:tabs>
+      </w:pPr>
+      <w:r>
+        <w:t>Based on assignment from book -&gt; only for +</w:t>
+      </w:r>
+    </w:p>
+    <w:p>
+      <w:pPr>
+        <w:tabs>
+          <w:tab w:val="left" w:pos="2244"/>
+        </w:tabs>
+      </w:pPr>
+      <w:r>
+        <w:t>Goal: Get different notation</w:t>
+      </w:r>
+    </w:p>
+    <w:p>
+      <w:pPr>
+        <w:tabs>
+          <w:tab w:val="left" w:pos="2244"/>
+        </w:tabs>
+      </w:pPr>
+    </w:p>
+    <w:p>
+      <w:pPr>
+        <w:tabs>
+          <w:tab w:val="left" w:pos="2244"/>
+        </w:tabs>
+      </w:pPr>
+      <w:r>
+        <w:t>Use random numbers to randomize math problems</w:t>
+      </w:r>
+    </w:p>
+    <w:p>
+      <w:pPr>
+        <w:tabs>
+          <w:tab w:val="left" w:pos="2244"/>
+        </w:tabs>
+      </w:pPr>
+      <w:r>
+        <w:tab/>
+        <w:t>OR</w:t>
+      </w:r>
+    </w:p>
+    <w:p>
+      <w:pPr>
+        <w:tabs>
+          <w:tab w:val="left" w:pos="2244"/>
+        </w:tabs>
+      </w:pPr>
+      <w:r>
+        <w:t>Let user decide the type of math problem wanted</w:t>
+      </w:r>
+      <w:bookmarkStart w:id="0" w:name="_GoBack"/>
+      <w:bookmarkEnd w:id="0"/>
+    </w:p>
+    <w:p>
+      <w:pPr>
+        <w:tabs>
+          <w:tab w:val="left" w:pos="2244"/>
+        </w:tabs>
+      </w:pPr>
     </w:p>
     <w:sectPr>
       <w:pgSz w:w="12240" w:h="15840"/>

</xml_diff>

<commit_message>
more math progress and notes about decision game
</commit_message>
<xml_diff>
--- a/project note.docx
+++ b/project note.docx
@@ -1184,6 +1184,9 @@
       <w:r>
         <w:t>Use random numbers to randomize math problems</w:t>
       </w:r>
+      <w:r>
+        <w:t xml:space="preserve"> [X]</w:t>
+      </w:r>
     </w:p>
     <w:p>
       <w:pPr>
@@ -1205,8 +1208,6 @@
       <w:r>
         <w:t>Let user decide the type of math problem wanted</w:t>
       </w:r>
-      <w:bookmarkStart w:id="0" w:name="_GoBack"/>
-      <w:bookmarkEnd w:id="0"/>
     </w:p>
     <w:p>
       <w:pPr>
@@ -1214,6 +1215,138 @@
           <w:tab w:val="left" w:pos="2244"/>
         </w:tabs>
       </w:pPr>
+    </w:p>
+    <w:p>
+      <w:pPr>
+        <w:tabs>
+          <w:tab w:val="left" w:pos="2244"/>
+        </w:tabs>
+      </w:pPr>
+      <w:r>
+        <w:t>Use function for each math problem type and use switch in the math menu to call in different functions</w:t>
+      </w:r>
+    </w:p>
+    <w:p>
+      <w:r>
+        <w:br w:type="page"/>
+      </w:r>
+    </w:p>
+    <w:p>
+      <w:pPr>
+        <w:tabs>
+          <w:tab w:val="left" w:pos="2244"/>
+        </w:tabs>
+        <w:rPr>
+          <w:sz w:val="48"/>
+        </w:rPr>
+      </w:pPr>
+      <w:r>
+        <w:rPr>
+          <w:sz w:val="48"/>
+        </w:rPr>
+        <w:lastRenderedPageBreak/>
+        <w:t>TEXT GAME</w:t>
+      </w:r>
+    </w:p>
+    <w:p>
+      <w:pPr>
+        <w:tabs>
+          <w:tab w:val="left" w:pos="2244"/>
+        </w:tabs>
+      </w:pPr>
+      <w:r>
+        <w:t>Give various problems to user with 2 different choices of action</w:t>
+      </w:r>
+      <w:r>
+        <w:t xml:space="preserve"> for each, use </w:t>
+      </w:r>
+      <w:proofErr w:type="spellStart"/>
+      <w:r>
+        <w:t>srand</w:t>
+      </w:r>
+      <w:proofErr w:type="spellEnd"/>
+      <w:r>
+        <w:t xml:space="preserve"> to randomly cycle through different outcomes. This part could be highly luck-based and supposed to be taken for the humor and random wait-a-minute moments (not supposed to be taken seriously)</w:t>
+      </w:r>
+    </w:p>
+    <w:p>
+      <w:pPr>
+        <w:tabs>
+          <w:tab w:val="left" w:pos="2244"/>
+        </w:tabs>
+      </w:pPr>
+    </w:p>
+    <w:p>
+      <w:pPr>
+        <w:tabs>
+          <w:tab w:val="left" w:pos="2244"/>
+        </w:tabs>
+      </w:pPr>
+      <w:r>
+        <w:t>Topic:</w:t>
+      </w:r>
+    </w:p>
+    <w:p>
+      <w:pPr>
+        <w:pStyle w:val="ListParagraph"/>
+        <w:numPr>
+          <w:ilvl w:val="0"/>
+          <w:numId w:val="1"/>
+        </w:numPr>
+        <w:tabs>
+          <w:tab w:val="left" w:pos="2244"/>
+        </w:tabs>
+      </w:pPr>
+      <w:r>
+        <w:t>Finance management</w:t>
+      </w:r>
+    </w:p>
+    <w:p>
+      <w:pPr>
+        <w:pStyle w:val="ListParagraph"/>
+        <w:numPr>
+          <w:ilvl w:val="0"/>
+          <w:numId w:val="1"/>
+        </w:numPr>
+        <w:tabs>
+          <w:tab w:val="left" w:pos="2244"/>
+        </w:tabs>
+      </w:pPr>
+      <w:r>
+        <w:t>Everyday life problems</w:t>
+      </w:r>
+    </w:p>
+    <w:p>
+      <w:pPr>
+        <w:pStyle w:val="ListParagraph"/>
+        <w:numPr>
+          <w:ilvl w:val="0"/>
+          <w:numId w:val="1"/>
+        </w:numPr>
+        <w:tabs>
+          <w:tab w:val="left" w:pos="2244"/>
+        </w:tabs>
+      </w:pPr>
+      <w:r>
+        <w:t>First world problems</w:t>
+      </w:r>
+    </w:p>
+    <w:p>
+      <w:pPr>
+        <w:pStyle w:val="ListParagraph"/>
+        <w:numPr>
+          <w:ilvl w:val="0"/>
+          <w:numId w:val="1"/>
+        </w:numPr>
+        <w:tabs>
+          <w:tab w:val="left" w:pos="2244"/>
+        </w:tabs>
+      </w:pPr>
+      <w:r>
+        <w:t>Mild ambiguous scenarios</w:t>
+      </w:r>
+      <w:bookmarkStart w:id="0" w:name="_GoBack"/>
+      <w:bookmarkEnd w:id="0"/>
     </w:p>
     <w:sectPr>
       <w:pgSz w:w="12240" w:h="15840"/>
@@ -1223,6 +1356,126 @@
     </w:sectPr>
   </w:body>
 </w:document>
+</file>
+
+<file path=word/numbering.xml><?xml version="1.0" encoding="utf-8"?>
+<w:numbering xmlns:wpc="http://schemas.microsoft.com/office/word/2010/wordprocessingCanvas" xmlns:mc="http://schemas.openxmlformats.org/markup-compatibility/2006" xmlns:o="urn:schemas-microsoft-com:office:office" xmlns:r="http://schemas.openxmlformats.org/officeDocument/2006/relationships" xmlns:m="http://schemas.openxmlformats.org/officeDocument/2006/math" xmlns:v="urn:schemas-microsoft-com:vml" xmlns:wp14="http://schemas.microsoft.com/office/word/2010/wordprocessingDrawing" xmlns:wp="http://schemas.openxmlformats.org/drawingml/2006/wordprocessingDrawing" xmlns:w10="urn:schemas-microsoft-com:office:word" xmlns:w="http://schemas.openxmlformats.org/wordprocessingml/2006/main" xmlns:w14="http://schemas.microsoft.com/office/word/2010/wordml" xmlns:w15="http://schemas.microsoft.com/office/word/2012/wordml" xmlns:wpg="http://schemas.microsoft.com/office/word/2010/wordprocessingGroup" xmlns:wpi="http://schemas.microsoft.com/office/word/2010/wordprocessingInk" xmlns:wne="http://schemas.microsoft.com/office/word/2006/wordml" xmlns:wps="http://schemas.microsoft.com/office/word/2010/wordprocessingShape" mc:Ignorable="w14 w15 wp14">
+  <w:abstractNum w:abstractNumId="0" w15:restartNumberingAfterBreak="0">
+    <w:nsid w:val="5E757EBF"/>
+    <w:multiLevelType w:val="hybridMultilevel"/>
+    <w:tmpl w:val="0176535A"/>
+    <w:lvl w:ilvl="0" w:tplc="2C401850">
+      <w:numFmt w:val="bullet"/>
+      <w:lvlText w:val="-"/>
+      <w:lvlJc w:val="left"/>
+      <w:pPr>
+        <w:ind w:left="720" w:hanging="360"/>
+      </w:pPr>
+      <w:rPr>
+        <w:rFonts w:ascii="Calibri" w:eastAsiaTheme="minorHAnsi" w:hAnsi="Calibri" w:cs="Calibri" w:hint="default"/>
+      </w:rPr>
+    </w:lvl>
+    <w:lvl w:ilvl="1" w:tplc="04090003" w:tentative="1">
+      <w:start w:val="1"/>
+      <w:numFmt w:val="bullet"/>
+      <w:lvlText w:val="o"/>
+      <w:lvlJc w:val="left"/>
+      <w:pPr>
+        <w:ind w:left="1440" w:hanging="360"/>
+      </w:pPr>
+      <w:rPr>
+        <w:rFonts w:ascii="Courier New" w:hAnsi="Courier New" w:cs="Courier New" w:hint="default"/>
+      </w:rPr>
+    </w:lvl>
+    <w:lvl w:ilvl="2" w:tplc="04090005" w:tentative="1">
+      <w:start w:val="1"/>
+      <w:numFmt w:val="bullet"/>
+      <w:lvlText w:val=""/>
+      <w:lvlJc w:val="left"/>
+      <w:pPr>
+        <w:ind w:left="2160" w:hanging="360"/>
+      </w:pPr>
+      <w:rPr>
+        <w:rFonts w:ascii="Wingdings" w:hAnsi="Wingdings" w:hint="default"/>
+      </w:rPr>
+    </w:lvl>
+    <w:lvl w:ilvl="3" w:tplc="04090001" w:tentative="1">
+      <w:start w:val="1"/>
+      <w:numFmt w:val="bullet"/>
+      <w:lvlText w:val=""/>
+      <w:lvlJc w:val="left"/>
+      <w:pPr>
+        <w:ind w:left="2880" w:hanging="360"/>
+      </w:pPr>
+      <w:rPr>
+        <w:rFonts w:ascii="Symbol" w:hAnsi="Symbol" w:hint="default"/>
+      </w:rPr>
+    </w:lvl>
+    <w:lvl w:ilvl="4" w:tplc="04090003" w:tentative="1">
+      <w:start w:val="1"/>
+      <w:numFmt w:val="bullet"/>
+      <w:lvlText w:val="o"/>
+      <w:lvlJc w:val="left"/>
+      <w:pPr>
+        <w:ind w:left="3600" w:hanging="360"/>
+      </w:pPr>
+      <w:rPr>
+        <w:rFonts w:ascii="Courier New" w:hAnsi="Courier New" w:cs="Courier New" w:hint="default"/>
+      </w:rPr>
+    </w:lvl>
+    <w:lvl w:ilvl="5" w:tplc="04090005" w:tentative="1">
+      <w:start w:val="1"/>
+      <w:numFmt w:val="bullet"/>
+      <w:lvlText w:val=""/>
+      <w:lvlJc w:val="left"/>
+      <w:pPr>
+        <w:ind w:left="4320" w:hanging="360"/>
+      </w:pPr>
+      <w:rPr>
+        <w:rFonts w:ascii="Wingdings" w:hAnsi="Wingdings" w:hint="default"/>
+      </w:rPr>
+    </w:lvl>
+    <w:lvl w:ilvl="6" w:tplc="04090001" w:tentative="1">
+      <w:start w:val="1"/>
+      <w:numFmt w:val="bullet"/>
+      <w:lvlText w:val=""/>
+      <w:lvlJc w:val="left"/>
+      <w:pPr>
+        <w:ind w:left="5040" w:hanging="360"/>
+      </w:pPr>
+      <w:rPr>
+        <w:rFonts w:ascii="Symbol" w:hAnsi="Symbol" w:hint="default"/>
+      </w:rPr>
+    </w:lvl>
+    <w:lvl w:ilvl="7" w:tplc="04090003" w:tentative="1">
+      <w:start w:val="1"/>
+      <w:numFmt w:val="bullet"/>
+      <w:lvlText w:val="o"/>
+      <w:lvlJc w:val="left"/>
+      <w:pPr>
+        <w:ind w:left="5760" w:hanging="360"/>
+      </w:pPr>
+      <w:rPr>
+        <w:rFonts w:ascii="Courier New" w:hAnsi="Courier New" w:cs="Courier New" w:hint="default"/>
+      </w:rPr>
+    </w:lvl>
+    <w:lvl w:ilvl="8" w:tplc="04090005" w:tentative="1">
+      <w:start w:val="1"/>
+      <w:numFmt w:val="bullet"/>
+      <w:lvlText w:val=""/>
+      <w:lvlJc w:val="left"/>
+      <w:pPr>
+        <w:ind w:left="6480" w:hanging="360"/>
+      </w:pPr>
+      <w:rPr>
+        <w:rFonts w:ascii="Wingdings" w:hAnsi="Wingdings" w:hint="default"/>
+      </w:rPr>
+    </w:lvl>
+  </w:abstractNum>
+  <w:num w:numId="1">
+    <w:abstractNumId w:val="0"/>
+  </w:num>
+</w:numbering>
 </file>
 
 <file path=word/styles.xml><?xml version="1.0" encoding="utf-8"?>
@@ -1646,6 +1899,17 @@
     <w:semiHidden/>
     <w:unhideWhenUsed/>
   </w:style>
+  <w:style w:type="paragraph" w:styleId="ListParagraph">
+    <w:name w:val="List Paragraph"/>
+    <w:basedOn w:val="Normal"/>
+    <w:uiPriority w:val="34"/>
+    <w:qFormat/>
+    <w:rsid w:val="00165693"/>
+    <w:pPr>
+      <w:ind w:left="720"/>
+      <w:contextualSpacing/>
+    </w:pPr>
+  </w:style>
 </w:styles>
 </file>
 

</xml_diff>

<commit_message>
note update on quiz
</commit_message>
<xml_diff>
--- a/project note.docx
+++ b/project note.docx
@@ -210,7 +210,18 @@
                               <w:jc w:val="center"/>
                             </w:pPr>
                             <w:r>
-                              <w:t>Trivia quizzes &amp; some common sense questions just for fun</w:t>
+                              <w:t xml:space="preserve">Quizzes </w:t>
+                            </w:r>
+                            <w:proofErr w:type="gramStart"/>
+                            <w:r>
+                              <w:t xml:space="preserve">for </w:t>
+                            </w:r>
+                            <w:r>
+                              <w:t xml:space="preserve"> some</w:t>
+                            </w:r>
+                            <w:proofErr w:type="gramEnd"/>
+                            <w:r>
+                              <w:t xml:space="preserve"> common sense questions just for fun</w:t>
                             </w:r>
                           </w:p>
                         </w:txbxContent>
@@ -244,7 +255,18 @@
                         <w:jc w:val="center"/>
                       </w:pPr>
                       <w:r>
-                        <w:t>Trivia quizzes &amp; some common sense questions just for fun</w:t>
+                        <w:t xml:space="preserve">Quizzes </w:t>
+                      </w:r>
+                      <w:proofErr w:type="gramStart"/>
+                      <w:r>
+                        <w:t xml:space="preserve">for </w:t>
+                      </w:r>
+                      <w:r>
+                        <w:t xml:space="preserve"> some</w:t>
+                      </w:r>
+                      <w:proofErr w:type="gramEnd"/>
+                      <w:r>
+                        <w:t xml:space="preserve"> common sense questions just for fun</w:t>
                       </w:r>
                     </w:p>
                   </w:txbxContent>
@@ -311,7 +333,15 @@
                               <w:jc w:val="center"/>
                             </w:pPr>
                             <w:r>
-                              <w:t>Use if else to make branching storyline, causes and effects</w:t>
+                              <w:t xml:space="preserve">Use </w:t>
+                            </w:r>
+                            <w:proofErr w:type="spellStart"/>
+                            <w:r>
+                              <w:t>srand</w:t>
+                            </w:r>
+                            <w:proofErr w:type="spellEnd"/>
+                            <w:r>
+                              <w:t xml:space="preserve"> to cycle different outcomes</w:t>
                             </w:r>
                           </w:p>
                         </w:txbxContent>
@@ -345,7 +375,15 @@
                         <w:jc w:val="center"/>
                       </w:pPr>
                       <w:r>
-                        <w:t>Use if else to make branching storyline, causes and effects</w:t>
+                        <w:t xml:space="preserve">Use </w:t>
+                      </w:r>
+                      <w:proofErr w:type="spellStart"/>
+                      <w:r>
+                        <w:t>srand</w:t>
+                      </w:r>
+                      <w:proofErr w:type="spellEnd"/>
+                      <w:r>
+                        <w:t xml:space="preserve"> to cycle different outcomes</w:t>
                       </w:r>
                     </w:p>
                   </w:txbxContent>
@@ -545,7 +583,10 @@
                               <w:jc w:val="center"/>
                             </w:pPr>
                             <w:r>
-                              <w:t>TEXT GAME</w:t>
+                              <w:t>DECISION</w:t>
+                            </w:r>
+                            <w:r>
+                              <w:t xml:space="preserve"> GAME</w:t>
                             </w:r>
                           </w:p>
                         </w:txbxContent>
@@ -576,7 +617,10 @@
                         <w:jc w:val="center"/>
                       </w:pPr>
                       <w:r>
-                        <w:t>TEXT GAME</w:t>
+                        <w:t>DECISION</w:t>
+                      </w:r>
+                      <w:r>
+                        <w:t xml:space="preserve"> GAME</w:t>
                       </w:r>
                     </w:p>
                   </w:txbxContent>
@@ -643,6 +687,14 @@
                               <w:jc w:val="center"/>
                             </w:pPr>
                             <w:r>
+                              <w:t>PERSONALITY</w:t>
+                            </w:r>
+                          </w:p>
+                          <w:p>
+                            <w:pPr>
+                              <w:jc w:val="center"/>
+                            </w:pPr>
+                            <w:r>
                               <w:t>QUIZ</w:t>
                             </w:r>
                           </w:p>
@@ -669,6 +721,14 @@
                 <v:stroke joinstyle="miter"/>
                 <v:textbox>
                   <w:txbxContent>
+                    <w:p>
+                      <w:pPr>
+                        <w:jc w:val="center"/>
+                      </w:pPr>
+                      <w:r>
+                        <w:t>PERSONALITY</w:t>
+                      </w:r>
+                    </w:p>
                     <w:p>
                       <w:pPr>
                         <w:jc w:val="center"/>
@@ -1227,6 +1287,21 @@
       </w:r>
     </w:p>
     <w:p>
+      <w:pPr>
+        <w:tabs>
+          <w:tab w:val="left" w:pos="2244"/>
+        </w:tabs>
+      </w:pPr>
+    </w:p>
+    <w:p>
+      <w:r>
+        <w:t>Give 1 point for every right answer, total score will be shown in the math menu</w:t>
+      </w:r>
+    </w:p>
+    <w:p>
+      <w:r>
+        <w:t>Randomize several congratulations and shame messages for humor and variety</w:t>
+      </w:r>
       <w:r>
         <w:br w:type="page"/>
       </w:r>
@@ -1345,8 +1420,90 @@
       <w:r>
         <w:t>Mild ambiguous scenarios</w:t>
       </w:r>
+    </w:p>
+    <w:p>
+      <w:pPr>
+        <w:tabs>
+          <w:tab w:val="left" w:pos="2244"/>
+        </w:tabs>
+        <w:ind w:left="360"/>
+      </w:pPr>
+    </w:p>
+    <w:p>
+      <w:pPr>
+        <w:tabs>
+          <w:tab w:val="left" w:pos="2244"/>
+        </w:tabs>
+        <w:ind w:left="360"/>
+      </w:pPr>
+    </w:p>
+    <w:p>
+      <w:pPr>
+        <w:tabs>
+          <w:tab w:val="left" w:pos="2244"/>
+        </w:tabs>
+        <w:rPr>
+          <w:sz w:val="48"/>
+          <w:szCs w:val="48"/>
+        </w:rPr>
+      </w:pPr>
+      <w:r>
+        <w:rPr>
+          <w:sz w:val="48"/>
+          <w:szCs w:val="48"/>
+        </w:rPr>
+        <w:t>PERSONA QUIZ GAME</w:t>
+      </w:r>
+    </w:p>
+    <w:p>
+      <w:pPr>
+        <w:tabs>
+          <w:tab w:val="left" w:pos="2244"/>
+        </w:tabs>
+        <w:ind w:left="360"/>
+      </w:pPr>
+      <w:r>
+        <w:t xml:space="preserve">Cycle through 4 sets of questions with </w:t>
+      </w:r>
+      <w:proofErr w:type="spellStart"/>
+      <w:r>
+        <w:t>srand</w:t>
+      </w:r>
+      <w:proofErr w:type="spellEnd"/>
+      <w:r>
+        <w:t xml:space="preserve"> for variety.</w:t>
+      </w:r>
+    </w:p>
+    <w:p>
+      <w:pPr>
+        <w:tabs>
+          <w:tab w:val="left" w:pos="2244"/>
+        </w:tabs>
+        <w:ind w:left="360"/>
+      </w:pPr>
+      <w:r>
+        <w:t>Questions regarding imagining a situation and asking for your reaction. The personality results will be printed into a txt file titled</w:t>
+      </w:r>
       <w:bookmarkStart w:id="0" w:name="_GoBack"/>
       <w:bookmarkEnd w:id="0"/>
+    </w:p>
+    <w:p>
+      <w:pPr>
+        <w:tabs>
+          <w:tab w:val="left" w:pos="2244"/>
+        </w:tabs>
+      </w:pPr>
+      <w:r>
+        <w:t xml:space="preserve">Psyche counter to count how much </w:t>
+      </w:r>
+      <w:proofErr w:type="spellStart"/>
+      <w:r>
+        <w:t>aggresive</w:t>
+      </w:r>
+      <w:proofErr w:type="spellEnd"/>
+      <w:r>
+        <w:t xml:space="preserve"> / considerate / indifferent</w:t>
+      </w:r>
     </w:p>
     <w:sectPr>
       <w:pgSz w:w="12240" w:h="15840"/>

</xml_diff>

<commit_message>
math done, need to count scores
</commit_message>
<xml_diff>
--- a/project note.docx
+++ b/project note.docx
@@ -1299,6 +1299,28 @@
       </w:r>
     </w:p>
     <w:p>
+      <w:pPr>
+        <w:ind w:left="720"/>
+      </w:pPr>
+      <w:r>
+        <w:t>Making a new score variable didn’t work</w:t>
+      </w:r>
+    </w:p>
+    <w:p>
+      <w:pPr>
+        <w:ind w:left="720"/>
+      </w:pPr>
+      <w:r>
+        <w:t>Making calling a score counting function is too co</w:t>
+      </w:r>
+      <w:bookmarkStart w:id="0" w:name="_GoBack"/>
+      <w:bookmarkEnd w:id="0"/>
+      <w:r>
+        <w:t>mplicated. Need to find simpler way</w:t>
+      </w:r>
+    </w:p>
+    <w:p/>
+    <w:p>
       <w:r>
         <w:t>Randomize several congratulations and shame messages for humor and variety</w:t>
       </w:r>
@@ -1484,8 +1506,6 @@
       <w:r>
         <w:t>Questions regarding imagining a situation and asking for your reaction. The personality results will be printed into a txt file titled</w:t>
       </w:r>
-      <w:bookmarkStart w:id="0" w:name="_GoBack"/>
-      <w:bookmarkEnd w:id="0"/>
     </w:p>
     <w:p>
       <w:pPr>

</xml_diff>